<commit_message>
rendered my first html template
</commit_message>
<xml_diff>
--- a/DJANGO_NOTES.docx
+++ b/DJANGO_NOTES.docx
@@ -416,6 +416,195 @@
                 <w:szCs w:val="28"/>
               </w:rPr>
               <w:t>password: sicelo123</w:t>
+            </w:r>
+          </w:p>
+        </w:tc>
+      </w:tr>
+    </w:tbl>
+    <w:p>
+      <w:pPr>
+        <w:rPr>
+          <w:rFonts w:ascii="Times New Roman" w:hAnsi="Times New Roman" w:cs="Times New Roman"/>
+          <w:sz w:val="28"/>
+          <w:szCs w:val="28"/>
+        </w:rPr>
+      </w:pPr>
+    </w:p>
+    <w:p>
+      <w:pPr>
+        <w:rPr>
+          <w:rFonts w:ascii="Times New Roman" w:hAnsi="Times New Roman" w:cs="Times New Roman"/>
+          <w:sz w:val="28"/>
+          <w:szCs w:val="28"/>
+        </w:rPr>
+      </w:pPr>
+    </w:p>
+    <w:p>
+      <w:pPr>
+        <w:rPr>
+          <w:rFonts w:ascii="Times New Roman" w:hAnsi="Times New Roman" w:cs="Times New Roman"/>
+          <w:sz w:val="28"/>
+          <w:szCs w:val="28"/>
+        </w:rPr>
+      </w:pPr>
+    </w:p>
+    <w:p>
+      <w:pPr>
+        <w:rPr>
+          <w:rFonts w:ascii="Times New Roman" w:hAnsi="Times New Roman" w:cs="Times New Roman"/>
+          <w:sz w:val="28"/>
+          <w:szCs w:val="28"/>
+        </w:rPr>
+      </w:pPr>
+    </w:p>
+    <w:p>
+      <w:pPr>
+        <w:rPr>
+          <w:rFonts w:ascii="Times New Roman" w:hAnsi="Times New Roman" w:cs="Times New Roman"/>
+          <w:sz w:val="28"/>
+          <w:szCs w:val="28"/>
+        </w:rPr>
+      </w:pPr>
+    </w:p>
+    <w:p>
+      <w:pPr>
+        <w:rPr>
+          <w:rFonts w:ascii="Times New Roman" w:hAnsi="Times New Roman" w:cs="Times New Roman"/>
+          <w:sz w:val="28"/>
+          <w:szCs w:val="28"/>
+        </w:rPr>
+      </w:pPr>
+    </w:p>
+    <w:p>
+      <w:pPr>
+        <w:rPr>
+          <w:rFonts w:ascii="Times New Roman" w:hAnsi="Times New Roman" w:cs="Times New Roman"/>
+          <w:sz w:val="28"/>
+          <w:szCs w:val="28"/>
+        </w:rPr>
+      </w:pPr>
+    </w:p>
+    <w:p>
+      <w:pPr>
+        <w:rPr>
+          <w:rFonts w:ascii="Times New Roman" w:hAnsi="Times New Roman" w:cs="Times New Roman"/>
+          <w:sz w:val="28"/>
+          <w:szCs w:val="28"/>
+        </w:rPr>
+      </w:pPr>
+    </w:p>
+    <w:p>
+      <w:pPr>
+        <w:rPr>
+          <w:rFonts w:ascii="Times New Roman" w:hAnsi="Times New Roman" w:cs="Times New Roman"/>
+          <w:sz w:val="28"/>
+          <w:szCs w:val="28"/>
+        </w:rPr>
+      </w:pPr>
+    </w:p>
+    <w:p>
+      <w:pPr>
+        <w:rPr>
+          <w:rFonts w:ascii="Times New Roman" w:hAnsi="Times New Roman" w:cs="Times New Roman"/>
+          <w:sz w:val="28"/>
+          <w:szCs w:val="28"/>
+        </w:rPr>
+      </w:pPr>
+    </w:p>
+    <w:p>
+      <w:pPr>
+        <w:rPr>
+          <w:rFonts w:ascii="Times New Roman" w:hAnsi="Times New Roman" w:cs="Times New Roman"/>
+          <w:sz w:val="28"/>
+          <w:szCs w:val="28"/>
+        </w:rPr>
+      </w:pPr>
+    </w:p>
+    <w:p>
+      <w:pPr>
+        <w:rPr>
+          <w:rFonts w:ascii="Times New Roman" w:hAnsi="Times New Roman" w:cs="Times New Roman"/>
+          <w:sz w:val="28"/>
+          <w:szCs w:val="28"/>
+        </w:rPr>
+      </w:pPr>
+    </w:p>
+    <w:p>
+      <w:pPr>
+        <w:rPr>
+          <w:rFonts w:ascii="Times New Roman" w:hAnsi="Times New Roman" w:cs="Times New Roman"/>
+          <w:sz w:val="28"/>
+          <w:szCs w:val="28"/>
+        </w:rPr>
+      </w:pPr>
+    </w:p>
+    <w:p>
+      <w:pPr>
+        <w:rPr>
+          <w:rFonts w:ascii="Times New Roman" w:hAnsi="Times New Roman" w:cs="Times New Roman"/>
+          <w:sz w:val="28"/>
+          <w:szCs w:val="28"/>
+        </w:rPr>
+      </w:pPr>
+    </w:p>
+    <w:p>
+      <w:pPr>
+        <w:rPr>
+          <w:rFonts w:ascii="Times New Roman" w:hAnsi="Times New Roman" w:cs="Times New Roman"/>
+          <w:sz w:val="28"/>
+          <w:szCs w:val="28"/>
+        </w:rPr>
+      </w:pPr>
+    </w:p>
+    <w:p>
+      <w:pPr>
+        <w:rPr>
+          <w:rFonts w:ascii="Times New Roman" w:hAnsi="Times New Roman" w:cs="Times New Roman"/>
+          <w:sz w:val="28"/>
+          <w:szCs w:val="28"/>
+        </w:rPr>
+      </w:pPr>
+      <w:r>
+        <w:rPr>
+          <w:rFonts w:ascii="Times New Roman" w:hAnsi="Times New Roman" w:cs="Times New Roman"/>
+          <w:sz w:val="28"/>
+          <w:szCs w:val="28"/>
+        </w:rPr>
+        <w:lastRenderedPageBreak/>
+        <w:t>Commits Documentation:</w:t>
+      </w:r>
+    </w:p>
+    <w:tbl>
+      <w:tblPr>
+        <w:tblStyle w:val="TableGrid"/>
+        <w:tblW w:w="0" w:type="auto"/>
+        <w:tblLook w:val="04A0" w:firstRow="1" w:lastRow="0" w:firstColumn="1" w:lastColumn="0" w:noHBand="0" w:noVBand="1"/>
+      </w:tblPr>
+      <w:tblGrid>
+        <w:gridCol w:w="9016"/>
+      </w:tblGrid>
+      <w:tr>
+        <w:tc>
+          <w:tcPr>
+            <w:tcW w:w="9016" w:type="dxa"/>
+          </w:tcPr>
+          <w:p>
+            <w:pPr>
+              <w:rPr>
+                <w:rFonts w:ascii="Times New Roman" w:hAnsi="Times New Roman" w:cs="Times New Roman"/>
+                <w:sz w:val="28"/>
+                <w:szCs w:val="28"/>
+              </w:rPr>
+            </w:pPr>
+            <w:r>
+              <w:rPr>
+                <w:rFonts w:ascii="Times New Roman" w:hAnsi="Times New Roman" w:cs="Times New Roman"/>
+                <w:b/>
+                <w:bCs/>
+                <w:sz w:val="28"/>
+                <w:szCs w:val="28"/>
+              </w:rPr>
+              <w:t>Initial commit</w:t>
             </w:r>
           </w:p>
         </w:tc>
@@ -1065,7 +1254,6 @@
   <w:style w:type="character" w:default="1" w:styleId="DefaultParagraphFont">
     <w:name w:val="Default Paragraph Font"/>
     <w:uiPriority w:val="1"/>
-    <w:semiHidden/>
     <w:unhideWhenUsed/>
   </w:style>
   <w:style w:type="table" w:default="1" w:styleId="TableNormal">

</xml_diff>